<commit_message>
Practica 1 y 2 interfaces
</commit_message>
<xml_diff>
--- a/Clase-DAM-2/Multimedia y Dispositivos Moviles/Teoria Multimedia y Dispositivos Moviles.docx
+++ b/Clase-DAM-2/Multimedia y Dispositivos Moviles/Teoria Multimedia y Dispositivos Moviles.docx
@@ -116,8 +116,132 @@
       <w:r>
         <w:t xml:space="preserve">Descentralización: Que se pasa de un modelo centralizado en grandes equipos  a un modelo ligero tipo cliente servidor (CI/SR). </w:t>
       </w:r>
+    </w:p>
+    <w:p>
+      <w:pPr>
+        <w:pStyle w:val="ListParagraph"/>
+        <w:numPr>
+          <w:ilvl w:val="3"/>
+          <w:numId w:val="3"/>
+        </w:numPr>
+        <w:ind w:left="1134" w:hanging="436"/>
+      </w:pPr>
+      <w:r>
+        <w:t>Diversificación: Adaptar los servicios para diferentes dispositivos con funcionalidades diferentes. Gracias a esta diversificación se crearon protocolos nuevos de comunicación: HTTP, FTP, SMTP, etc…</w:t>
+      </w:r>
+      <w:r>
+        <w:t xml:space="preserve"> Y además también se crearon nuevos entornos de comunicación: sistemas remotos, plataformas virtuales, etc… </w:t>
+      </w:r>
+    </w:p>
+    <w:p>
+      <w:pPr>
+        <w:pStyle w:val="ListParagraph"/>
+        <w:numPr>
+          <w:ilvl w:val="3"/>
+          <w:numId w:val="3"/>
+        </w:numPr>
+        <w:ind w:left="1134" w:hanging="436"/>
+      </w:pPr>
+      <w:r>
+        <w:t>Conectividad: La creación de un conjunto de estándares de comunicación que permiten la conexión de diferentes dispositivos mediante conectividades adaptadas para cada dispositivo. Este es el punto de partida para el desarrollo de estándares como:</w:t>
+      </w:r>
+    </w:p>
+    <w:p>
+      <w:pPr>
+        <w:pStyle w:val="ListParagraph"/>
+        <w:numPr>
+          <w:ilvl w:val="4"/>
+          <w:numId w:val="3"/>
+        </w:numPr>
+        <w:ind w:hanging="229"/>
+      </w:pPr>
+      <w:r>
+        <w:t xml:space="preserve">WAP (Wireless Access </w:t>
+      </w:r>
+      <w:proofErr w:type="spellStart"/>
+      <w:r>
+        <w:t>Protocol</w:t>
+      </w:r>
+      <w:proofErr w:type="spellEnd"/>
+      <w:r>
+        <w:t>): Protocolo de acceso inalámbrico.</w:t>
+      </w:r>
+    </w:p>
+    <w:p>
+      <w:pPr>
+        <w:pStyle w:val="ListParagraph"/>
+        <w:numPr>
+          <w:ilvl w:val="4"/>
+          <w:numId w:val="3"/>
+        </w:numPr>
+        <w:ind w:hanging="229"/>
+      </w:pPr>
+      <w:r>
+        <w:t xml:space="preserve">UMTS (Universal Mobile </w:t>
+      </w:r>
+      <w:proofErr w:type="spellStart"/>
+      <w:r>
+        <w:t>Telecomications</w:t>
+      </w:r>
+      <w:proofErr w:type="spellEnd"/>
+      <w:r>
+        <w:t xml:space="preserve"> </w:t>
+      </w:r>
+      <w:proofErr w:type="spellStart"/>
+      <w:r>
+        <w:t>Sistem</w:t>
+      </w:r>
+      <w:proofErr w:type="spellEnd"/>
+      <w:r>
+        <w:t xml:space="preserve">): </w:t>
+      </w:r>
+      <w:r>
+        <w:t>Sistema</w:t>
+      </w:r>
+      <w:r>
+        <w:t xml:space="preserve"> universal de comunicación </w:t>
+      </w:r>
+      <w:r>
+        <w:t>móvil</w:t>
+      </w:r>
+    </w:p>
+    <w:p>
+      <w:pPr>
+        <w:pStyle w:val="ListParagraph"/>
+        <w:numPr>
+          <w:ilvl w:val="4"/>
+          <w:numId w:val="3"/>
+        </w:numPr>
+        <w:ind w:hanging="229"/>
+      </w:pPr>
+      <w:r>
+        <w:t>Bluetooth: Protocolo de comunicación inalámbrico mediante radiofrecuencia.</w:t>
+      </w:r>
+    </w:p>
+    <w:p>
+      <w:pPr>
+        <w:pStyle w:val="ListParagraph"/>
+        <w:numPr>
+          <w:ilvl w:val="3"/>
+          <w:numId w:val="3"/>
+        </w:numPr>
+        <w:ind w:left="1134" w:hanging="436"/>
+      </w:pPr>
+      <w:r>
+        <w:t xml:space="preserve">Simplicidad: Se centra en el diseño de dispositivos con interfaces de usuario intuitivas. Apuesta por la integración de software y hardware para lograr mejor cobertura de las necesidades al usuario final. Haciendo el acceso fácil y rápido. </w:t>
+      </w:r>
       <w:bookmarkStart w:id="0" w:name="_GoBack"/>
       <w:bookmarkEnd w:id="0"/>
+    </w:p>
+    <w:p>
+      <w:pPr>
+        <w:pStyle w:val="ListParagraph"/>
+        <w:numPr>
+          <w:ilvl w:val="2"/>
+          <w:numId w:val="3"/>
+        </w:numPr>
+        <w:ind w:left="851" w:hanging="294"/>
+      </w:pPr>
     </w:p>
     <w:sectPr>
       <w:pgSz w:w="11906" w:h="16838"/>

</xml_diff>